<commit_message>
sisa 500 kata lagi
</commit_message>
<xml_diff>
--- a/PERANCANGAN DAN IMPLEMENTASI E.docx
+++ b/PERANCANGAN DAN IMPLEMENTASI E.docx
@@ -501,6 +501,7 @@
       <w:pPr>
         <w:pStyle w:val="ListParagraph"/>
         <w:spacing w:line="360" w:lineRule="auto"/>
+        <w:ind w:firstLine="720"/>
         <w:jc w:val="both"/>
         <w:rPr>
           <w:rFonts w:ascii="Times New Roman" w:hAnsi="Times New Roman" w:cs="Times New Roman"/>
@@ -582,6 +583,7 @@
       <w:pPr>
         <w:pStyle w:val="ListParagraph"/>
         <w:spacing w:line="360" w:lineRule="auto"/>
+        <w:ind w:firstLine="720"/>
         <w:jc w:val="both"/>
         <w:rPr>
           <w:rFonts w:ascii="Times New Roman" w:hAnsi="Times New Roman" w:cs="Times New Roman"/>
@@ -595,6 +597,403 @@
           <w:sz w:val="24"/>
           <w:szCs w:val="24"/>
         </w:rPr>
+        <w:t xml:space="preserve">E-commerce itu sendiri adalah aktifitas kegiatan masyarakat seperti penyebaran pejualan , pembelian , mempromosikan produk kepada konsumen dalam bentuk barang atau jasa , yang dimana e-commerce ini menggunakan jaringan internet untuk mrnghubungkan </w:t>
+      </w:r>
+      <w:r>
+        <w:rPr>
+          <w:rFonts w:ascii="Times New Roman" w:hAnsi="Times New Roman" w:cs="Times New Roman"/>
+          <w:sz w:val="24"/>
+          <w:szCs w:val="24"/>
+        </w:rPr>
+        <w:t>pembeli dan penjual atau bisa dilihat oleh masyarakat</w:t>
+      </w:r>
+      <w:r>
+        <w:rPr>
+          <w:rFonts w:ascii="Times New Roman" w:hAnsi="Times New Roman" w:cs="Times New Roman"/>
+          <w:sz w:val="24"/>
+          <w:szCs w:val="24"/>
+        </w:rPr>
+        <w:t xml:space="preserve"> luas</w:t>
+      </w:r>
+      <w:r>
+        <w:rPr>
+          <w:rFonts w:ascii="Times New Roman" w:hAnsi="Times New Roman" w:cs="Times New Roman"/>
+          <w:sz w:val="24"/>
+          <w:szCs w:val="24"/>
+        </w:rPr>
+        <w:t xml:space="preserve"> , dan dapat diartikan sebagai sebuah informasi dalam bentuk internet , untuk itu membuat website seperti e-commerce ini dapat berdampak positif dalam berbagai pihak manapun</w:t>
+      </w:r>
+      <w:r>
+        <w:rPr>
+          <w:rFonts w:ascii="Times New Roman" w:hAnsi="Times New Roman" w:cs="Times New Roman"/>
+          <w:sz w:val="24"/>
+          <w:szCs w:val="24"/>
+        </w:rPr>
+        <w:fldChar w:fldCharType="begin" w:fldLock="1"/>
+      </w:r>
+      <w:r>
+        <w:rPr>
+          <w:rFonts w:ascii="Times New Roman" w:hAnsi="Times New Roman" w:cs="Times New Roman"/>
+          <w:sz w:val="24"/>
+          <w:szCs w:val="24"/>
+        </w:rPr>
+        <w:instrText>ADDIN CSL_CITATION {"citationItems":[{"id":"ITEM-1","itemData":{"DOI":"10.36080/idealis.v3i1.1568","abstract":"Electronic Commerce atau E-commerce merupakan suatu konsep yang biasa dilihat sebagai suatu kegiatan transaksi jual beli barang atau jasa pada media internet. Electronic Commerce merupakan kegiatan bisnis yang dijalankan secara elektronik melalui internet atau melalui jalur komunikasi digital. Penelitian ini mengambil studi kasus pada toko Jaket Kulit Naufal adalah usaha yang berkecimpung dalam bidang fashion dengan fokus menjual jaket kulit pria dan wanita. Mekanisme sistem penjualan pada toko Jaket Kulit Naufal masih kurang efektif, sehingga mengharuskan konsumen mesti datang langsung ke toko. Pemasaran produk yang berjalan sekarang masih menggunakan Media sosial. Saat ini, pada pembuatan laporan masih menggunakan cara manual yaitu dengan pembukuan. Hasil dari riset ini ialah membangun website e-commerce dengan metode Content Management System (CMS) yaitu Wordpress. Riset ini dengan metode Business Model Canvas (BMC) agar mempermudah dengan bagan elemen apa saja yang dapat membantu toko Jaket Kulit Naufal dalam kelangsungan produksi dan penjualannya. Hasil akhir dari riset ini ialah membangun website e-commerce agar memudahkan customer pada saat transaksi tanpa ada batas waktu dan tempat dan serta mempermudah pemilik toko Jaket Kulit Naufal dalam meningkatkan penjualan dan pemasarannya serta mempermudah pemilik toko untuk mencetak laporan yang diinginkan.","author":[{"dropping-particle":"","family":"Fadillah","given":"Ahmad Rizki","non-dropping-particle":"","parse-names":false,"suffix":""},{"dropping-particle":"","family":"Fajarita","given":"Lusi","non-dropping-particle":"","parse-names":false,"suffix":""}],"container-title":"IDEALIS : InDonEsiA journaL Information System","id":"ITEM-1","issue":"1","issued":{"date-parts":[["2020"]]},"page":"85-91","title":"Perancangan Dan Pembangunan Aplikasi E-Commerce Berbasis Web Untuk Meningkatkan Penjualan Pada Toko Jaket Kulit Naufal","type":"article-journal","volume":"3"},"uris":["http://www.mendeley.com/documents/?uuid=592d28c3-eaf8-4530-833e-7158f5a5bbff"]}],"mendeley":{"formattedCitation":"[2]","plainTextFormattedCitation":"[2]","previouslyFormattedCitation":"[2]"},"properties":{"noteIndex":0},"schema":"https://github.com/citation-style-language/schema/raw/master/csl-citation.json"}</w:instrText>
+      </w:r>
+      <w:r>
+        <w:rPr>
+          <w:rFonts w:ascii="Times New Roman" w:hAnsi="Times New Roman" w:cs="Times New Roman"/>
+          <w:sz w:val="24"/>
+          <w:szCs w:val="24"/>
+        </w:rPr>
+        <w:fldChar w:fldCharType="separate"/>
+      </w:r>
+      <w:r>
+        <w:rPr>
+          <w:rFonts w:ascii="Times New Roman" w:hAnsi="Times New Roman" w:cs="Times New Roman"/>
+          <w:noProof/>
+          <w:sz w:val="24"/>
+          <w:szCs w:val="24"/>
+        </w:rPr>
+        <w:t>[2]</w:t>
+      </w:r>
+      <w:r>
+        <w:rPr>
+          <w:rFonts w:ascii="Times New Roman" w:hAnsi="Times New Roman" w:cs="Times New Roman"/>
+          <w:sz w:val="24"/>
+          <w:szCs w:val="24"/>
+        </w:rPr>
+        <w:fldChar w:fldCharType="end"/>
+      </w:r>
+      <w:r>
+        <w:rPr>
+          <w:rFonts w:ascii="Times New Roman" w:hAnsi="Times New Roman" w:cs="Times New Roman"/>
+          <w:sz w:val="24"/>
+          <w:szCs w:val="24"/>
+        </w:rPr>
+        <w:t xml:space="preserve"> , </w:t>
+      </w:r>
+      <w:r>
+        <w:rPr>
+          <w:rFonts w:ascii="Times New Roman" w:hAnsi="Times New Roman" w:cs="Times New Roman"/>
+          <w:sz w:val="24"/>
+          <w:szCs w:val="24"/>
+        </w:rPr>
+        <w:t xml:space="preserve">Semua aspek organisasi seperti bisnis , dan perekonomian sangat terbantu sebagai alat untuk mempermudahkan pengerjaan dalam suatu pekerjaan </w:t>
+      </w:r>
+      <w:r>
+        <w:rPr>
+          <w:rFonts w:ascii="Times New Roman" w:hAnsi="Times New Roman" w:cs="Times New Roman"/>
+          <w:sz w:val="24"/>
+          <w:szCs w:val="24"/>
+        </w:rPr>
+        <w:t xml:space="preserve">untuk  </w:t>
+      </w:r>
+      <w:r>
+        <w:rPr>
+          <w:rFonts w:ascii="Times New Roman" w:hAnsi="Times New Roman" w:cs="Times New Roman"/>
+          <w:sz w:val="24"/>
+          <w:szCs w:val="24"/>
+        </w:rPr>
+        <w:t xml:space="preserve">lebih </w:t>
+      </w:r>
+      <w:r>
+        <w:rPr>
+          <w:rFonts w:ascii="Times New Roman" w:hAnsi="Times New Roman" w:cs="Times New Roman"/>
+          <w:sz w:val="24"/>
+          <w:szCs w:val="24"/>
+        </w:rPr>
+        <w:t>mema</w:t>
+      </w:r>
+      <w:r>
+        <w:rPr>
+          <w:rFonts w:ascii="Times New Roman" w:hAnsi="Times New Roman" w:cs="Times New Roman"/>
+          <w:sz w:val="24"/>
+          <w:szCs w:val="24"/>
+        </w:rPr>
+        <w:t>nfaat</w:t>
+      </w:r>
+      <w:r>
+        <w:rPr>
+          <w:rFonts w:ascii="Times New Roman" w:hAnsi="Times New Roman" w:cs="Times New Roman"/>
+          <w:sz w:val="24"/>
+          <w:szCs w:val="24"/>
+        </w:rPr>
+        <w:t>kan perkembangan</w:t>
+      </w:r>
+      <w:r>
+        <w:rPr>
+          <w:rFonts w:ascii="Times New Roman" w:hAnsi="Times New Roman" w:cs="Times New Roman"/>
+          <w:sz w:val="24"/>
+          <w:szCs w:val="24"/>
+        </w:rPr>
+        <w:t xml:space="preserve"> teknologi </w:t>
+      </w:r>
+      <w:r>
+        <w:rPr>
+          <w:rFonts w:ascii="Times New Roman" w:hAnsi="Times New Roman" w:cs="Times New Roman"/>
+          <w:sz w:val="24"/>
+          <w:szCs w:val="24"/>
+        </w:rPr>
+        <w:t xml:space="preserve">di zaman ini , </w:t>
+      </w:r>
+      <w:r>
+        <w:rPr>
+          <w:rFonts w:ascii="Times New Roman" w:hAnsi="Times New Roman" w:cs="Times New Roman"/>
+          <w:sz w:val="24"/>
+          <w:szCs w:val="24"/>
+        </w:rPr>
+        <w:t xml:space="preserve">agar pengelolaan data akan terasa efektif </w:t>
+      </w:r>
+      <w:r>
+        <w:rPr>
+          <w:rFonts w:ascii="Times New Roman" w:hAnsi="Times New Roman" w:cs="Times New Roman"/>
+          <w:sz w:val="24"/>
+          <w:szCs w:val="24"/>
+        </w:rPr>
+        <w:t xml:space="preserve">seperti  </w:t>
+      </w:r>
+      <w:r>
+        <w:rPr>
+          <w:rFonts w:ascii="Times New Roman" w:hAnsi="Times New Roman" w:cs="Times New Roman"/>
+          <w:sz w:val="24"/>
+          <w:szCs w:val="24"/>
+        </w:rPr>
+        <w:t>menyimpan data , data akan jauh lebih lama dibandingkan</w:t>
+      </w:r>
+      <w:r>
+        <w:rPr>
+          <w:rFonts w:ascii="Times New Roman" w:hAnsi="Times New Roman" w:cs="Times New Roman"/>
+          <w:sz w:val="24"/>
+          <w:szCs w:val="24"/>
+        </w:rPr>
+        <w:t xml:space="preserve"> mengerjakan dengan cara </w:t>
+      </w:r>
+      <w:r>
+        <w:rPr>
+          <w:rFonts w:ascii="Times New Roman" w:hAnsi="Times New Roman" w:cs="Times New Roman"/>
+          <w:sz w:val="24"/>
+          <w:szCs w:val="24"/>
+        </w:rPr>
+        <w:t xml:space="preserve"> manual  </w:t>
+      </w:r>
+      <w:r>
+        <w:rPr>
+          <w:rFonts w:ascii="Times New Roman" w:hAnsi="Times New Roman" w:cs="Times New Roman"/>
+          <w:sz w:val="24"/>
+          <w:szCs w:val="24"/>
+        </w:rPr>
+        <w:t xml:space="preserve">,ini </w:t>
+      </w:r>
+      <w:r>
+        <w:rPr>
+          <w:rFonts w:ascii="Times New Roman" w:hAnsi="Times New Roman" w:cs="Times New Roman"/>
+          <w:sz w:val="24"/>
+          <w:szCs w:val="24"/>
+        </w:rPr>
+        <w:t>bisa mengurangi dampak terjadinya kesalahan fatal yang bisa merugikan banyak pihak , informasi akan lebih cepat sampai ke masyarakat , akurat , relative , penjual tidak hanya</w:t>
+      </w:r>
+      <w:r>
+        <w:rPr>
+          <w:rFonts w:ascii="Times New Roman" w:hAnsi="Times New Roman" w:cs="Times New Roman"/>
+          <w:sz w:val="24"/>
+          <w:szCs w:val="24"/>
+        </w:rPr>
+        <w:t xml:space="preserve"> bisa</w:t>
+      </w:r>
+      <w:r>
+        <w:rPr>
+          <w:rFonts w:ascii="Times New Roman" w:hAnsi="Times New Roman" w:cs="Times New Roman"/>
+          <w:sz w:val="24"/>
+          <w:szCs w:val="24"/>
+        </w:rPr>
+        <w:t xml:space="preserve"> menjual</w:t>
+      </w:r>
+      <w:r>
+        <w:rPr>
+          <w:rFonts w:ascii="Times New Roman" w:hAnsi="Times New Roman" w:cs="Times New Roman"/>
+          <w:sz w:val="24"/>
+          <w:szCs w:val="24"/>
+        </w:rPr>
+        <w:t xml:space="preserve"> produk</w:t>
+      </w:r>
+      <w:r>
+        <w:rPr>
+          <w:rFonts w:ascii="Times New Roman" w:hAnsi="Times New Roman" w:cs="Times New Roman"/>
+          <w:sz w:val="24"/>
+          <w:szCs w:val="24"/>
+        </w:rPr>
+        <w:t xml:space="preserve"> di daerah sekitar tetapi juga bisa melakukan penjualan dengan </w:t>
+      </w:r>
+      <w:r>
+        <w:rPr>
+          <w:rFonts w:ascii="Times New Roman" w:hAnsi="Times New Roman" w:cs="Times New Roman"/>
+          <w:sz w:val="24"/>
+          <w:szCs w:val="24"/>
+        </w:rPr>
+        <w:t>jarak jauh tanpa ada keterbatasan jarak yang tidak bisa di jangkau sehingga waktu akan lebih cepat ,</w:t>
+      </w:r>
+      <w:r>
+        <w:rPr>
+          <w:rFonts w:ascii="Times New Roman" w:hAnsi="Times New Roman" w:cs="Times New Roman"/>
+          <w:sz w:val="24"/>
+          <w:szCs w:val="24"/>
+        </w:rPr>
+        <w:t xml:space="preserve"> dan dapat meningkatkan mutu suatu perusahaan yang</w:t>
+      </w:r>
+      <w:r>
+        <w:rPr>
+          <w:rFonts w:ascii="Times New Roman" w:hAnsi="Times New Roman" w:cs="Times New Roman"/>
+          <w:sz w:val="24"/>
+          <w:szCs w:val="24"/>
+        </w:rPr>
+        <w:t xml:space="preserve">  diharapkan sistem E-commerce ini dapat diterapkan disemua aspek usaha untuk memberikan kemudahan dalam</w:t>
+      </w:r>
+      <w:r>
+        <w:rPr>
+          <w:rFonts w:ascii="Times New Roman" w:hAnsi="Times New Roman" w:cs="Times New Roman"/>
+          <w:sz w:val="24"/>
+          <w:szCs w:val="24"/>
+        </w:rPr>
+        <w:t xml:space="preserve"> pekerjaan</w:t>
+      </w:r>
+      <w:r>
+        <w:rPr>
+          <w:rFonts w:ascii="Times New Roman" w:hAnsi="Times New Roman" w:cs="Times New Roman"/>
+          <w:sz w:val="24"/>
+          <w:szCs w:val="24"/>
+        </w:rPr>
+        <w:t xml:space="preserve">, definisi </w:t>
+      </w:r>
+      <w:r>
+        <w:rPr>
+          <w:rFonts w:ascii="Times New Roman" w:hAnsi="Times New Roman" w:cs="Times New Roman"/>
+          <w:sz w:val="24"/>
+          <w:szCs w:val="24"/>
+        </w:rPr>
+        <w:t xml:space="preserve">perencanaan </w:t>
+      </w:r>
+      <w:r>
+        <w:rPr>
+          <w:rFonts w:ascii="Times New Roman" w:hAnsi="Times New Roman" w:cs="Times New Roman"/>
+          <w:sz w:val="24"/>
+          <w:szCs w:val="24"/>
+        </w:rPr>
+        <w:t xml:space="preserve">sebuah aktifitas </w:t>
+      </w:r>
+      <w:r>
+        <w:rPr>
+          <w:rFonts w:ascii="Times New Roman" w:hAnsi="Times New Roman" w:cs="Times New Roman"/>
+          <w:sz w:val="24"/>
+          <w:szCs w:val="24"/>
+        </w:rPr>
+        <w:lastRenderedPageBreak/>
+        <w:t>struktur dari sistem yang ingin diciptakan dengan merumuskan seperti bagaimana bentuk struktur yang ingin dibuat , Kegiatan perncangan bertujuan menciptakan sesuatu sebagai proses Teknik dan prinsip dalam pembuatan aplikasi</w:t>
+      </w:r>
+      <w:r>
+        <w:rPr>
+          <w:rFonts w:ascii="Times New Roman" w:hAnsi="Times New Roman" w:cs="Times New Roman"/>
+          <w:sz w:val="24"/>
+          <w:szCs w:val="24"/>
+        </w:rPr>
+        <w:t xml:space="preserve"> yang memadai untuk memungkinkan realisasi fisiknya ,Maka perencanaan ini butuh suatu penggambaran , dan pembuatan beberapa elemen yang dipisah dalam satu kesatuan utuh pada hasil akhirnya terciptanya suatu tujuan</w:t>
+      </w:r>
+      <w:r>
+        <w:rPr>
+          <w:rFonts w:ascii="Times New Roman" w:hAnsi="Times New Roman" w:cs="Times New Roman"/>
+          <w:sz w:val="24"/>
+          <w:szCs w:val="24"/>
+        </w:rPr>
+        <w:t xml:space="preserve"> </w:t>
+      </w:r>
+      <w:r>
+        <w:rPr>
+          <w:rFonts w:ascii="Times New Roman" w:hAnsi="Times New Roman" w:cs="Times New Roman"/>
+          <w:sz w:val="24"/>
+          <w:szCs w:val="24"/>
+        </w:rPr>
+        <w:t xml:space="preserve">, E-commerce dibutuhkan adanya sistem informasi fungsinya  untuk pemrosesan transaksi , pengawasan dan penggalian informasi ,sistem informasi menggunakan computer biasa atau Computer-Based Information Systems atau CBIS yang mencakup sejumlah komponen seperti manusia computer , prosedur kerja dan teknologi informasi , secara teknis sistem informasi sebagai sekumpulan komponen yang saling berhubungan anatara satu dengan yang lain , proses data , menyimpan data </w:t>
+      </w:r>
+      <w:r>
+        <w:rPr>
+          <w:rFonts w:ascii="Times New Roman" w:hAnsi="Times New Roman" w:cs="Times New Roman"/>
+          <w:sz w:val="24"/>
+          <w:szCs w:val="24"/>
+        </w:rPr>
+        <w:t>untuk medapatkan suatu keputusan dan pengawasan aplikasi , ini meyebabkan pengumpulan data yang rapi dan terorganisir dengan tata cara penggunaan itu sendiri yang jauh lebih dari sekedar penyajian.</w:t>
+      </w:r>
+      <w:r>
+        <w:rPr>
+          <w:rFonts w:ascii="Times New Roman" w:hAnsi="Times New Roman" w:cs="Times New Roman"/>
+          <w:sz w:val="24"/>
+          <w:szCs w:val="24"/>
+        </w:rPr>
+        <w:fldChar w:fldCharType="begin" w:fldLock="1"/>
+      </w:r>
+      <w:r>
+        <w:rPr>
+          <w:rFonts w:ascii="Times New Roman" w:hAnsi="Times New Roman" w:cs="Times New Roman"/>
+          <w:sz w:val="24"/>
+          <w:szCs w:val="24"/>
+        </w:rPr>
+        <w:instrText>ADDIN CSL_CITATION {"citationItems":[{"id":"ITEM-1","itemData":{"abstract":"… Maka kesimpulannya Berdasarkan beberapa definisi mengenai dana bantuan operasional sekolah di atas, maka penulis dapat menyimpulkan BOS adalah program pemerintah untuk penyediaan pendanaan biaya non personalia bagi satuan pendidikan dasar dan menengah …","author":[{"dropping-particle":"","family":"Tiara","given":"Era","non-dropping-particle":"","parse-names":false,"suffix":""},{"dropping-particle":"","family":"Sika","given":"Xaverius","non-dropping-particle":"","parse-names":false,"suffix":""},{"dropping-particle":"","family":"Devitra","given":"Joni","non-dropping-particle":"","parse-names":false,"suffix":""}],"container-title":"Jurnal Ilmiah Mahasiswa Sistem Informas","id":"ITEM-1","issue":"4","issued":{"date-parts":[["2019"]]},"page":"331-348","title":"Perancangan Sistem Informasi E-Commerce Pada Butik Rumah Warna Jambi","type":"article-journal","volume":"1"},"uris":["http://www.mendeley.com/documents/?uuid=3483d891-66bb-4d12-bf26-8a73b23b0853"]}],"mendeley":{"formattedCitation":"[3]","plainTextFormattedCitation":"[3]","previouslyFormattedCitation":"[3]"},"properties":{"noteIndex":0},"schema":"https://github.com/citation-style-language/schema/raw/master/csl-citation.json"}</w:instrText>
+      </w:r>
+      <w:r>
+        <w:rPr>
+          <w:rFonts w:ascii="Times New Roman" w:hAnsi="Times New Roman" w:cs="Times New Roman"/>
+          <w:sz w:val="24"/>
+          <w:szCs w:val="24"/>
+        </w:rPr>
+        <w:fldChar w:fldCharType="separate"/>
+      </w:r>
+      <w:r>
+        <w:rPr>
+          <w:rFonts w:ascii="Times New Roman" w:hAnsi="Times New Roman" w:cs="Times New Roman"/>
+          <w:noProof/>
+          <w:sz w:val="24"/>
+          <w:szCs w:val="24"/>
+        </w:rPr>
+        <w:t>[3]</w:t>
+      </w:r>
+      <w:r>
+        <w:rPr>
+          <w:rFonts w:ascii="Times New Roman" w:hAnsi="Times New Roman" w:cs="Times New Roman"/>
+          <w:sz w:val="24"/>
+          <w:szCs w:val="24"/>
+        </w:rPr>
+        <w:fldChar w:fldCharType="end"/>
+      </w:r>
+    </w:p>
+    <w:p>
+      <w:pPr>
+        <w:pStyle w:val="ListParagraph"/>
+        <w:spacing w:line="360" w:lineRule="auto"/>
+        <w:ind w:firstLine="720"/>
+        <w:jc w:val="both"/>
+        <w:rPr>
+          <w:rFonts w:ascii="Times New Roman" w:hAnsi="Times New Roman" w:cs="Times New Roman"/>
+          <w:sz w:val="24"/>
+          <w:szCs w:val="24"/>
+        </w:rPr>
+      </w:pPr>
+    </w:p>
+    <w:p>
+      <w:pPr>
+        <w:pStyle w:val="ListParagraph"/>
+        <w:spacing w:line="360" w:lineRule="auto"/>
+        <w:ind w:firstLine="720"/>
+        <w:jc w:val="both"/>
+        <w:rPr>
+          <w:rFonts w:ascii="Times New Roman" w:hAnsi="Times New Roman" w:cs="Times New Roman"/>
+          <w:sz w:val="24"/>
+          <w:szCs w:val="24"/>
+        </w:rPr>
+      </w:pPr>
+      <w:r>
+        <w:rPr>
+          <w:rFonts w:ascii="Times New Roman" w:hAnsi="Times New Roman" w:cs="Times New Roman"/>
+          <w:sz w:val="24"/>
+          <w:szCs w:val="24"/>
+        </w:rPr>
         <w:t xml:space="preserve">Pembuatan website e-commerse diperlukan bantuan suatu alat atau tools yaitu framework Laravel suatu framework php yang merupakan Hypertext Preprocessor. Bahasa ini sangat cocok untuk membuat pengembangan web  seperti membuat website toko online , blog , dan website e-commerse , tetapi unutk membuatnya sebuah website kita perlu website berkualitas dengan menggunakan framework php yaitu Laravel, Laravel merupakan sebuah web development yang menerapkan konsep MVC atau model view control untuk meningkatkan kualitas website , meningkatkan produktifiyas pekerja dengan sintax yang efektif yang diciptakan oleh Laravel sendiri untuk mempersingkat waktu pengerjaan dan mengurangi biaya pengembangan </w:t>
       </w:r>
       <w:r>
@@ -611,7 +1010,7 @@
           <w:sz w:val="24"/>
           <w:szCs w:val="24"/>
         </w:rPr>
-        <w:instrText>ADDIN CSL_CITATION {"citationItems":[{"id":"ITEM-1","itemData":{"ISBN":"9786028557207","abstract":"ABSTRAK Proses dan prosedur pengelolaan cuti karyawan sebagian besar perusahaan masih menggunakan cara manual. Dari proses pengajuan cuti, informasi sisa cuti dan persetujuan pengajuan cuti masih dilakukan berdasarkan pengisian data menggunakan kertas atau kartu yang ada pada masing-masing perusahaan. Hal ini biasanya mengakibatkan proses pengajuan cuti yang cukup lama dan panjang sehingga karyawan tidak dapat menggunakan manajemen waktu dengan baik. pada penelitian ini akan dibangun suatu perancangan sistem informasi cuti karyawan berbasis website menggunakan framework laravel. Harapannya setelah sistem ini selesai dibangun karyawan akan lebih mudah dalam mencari segala informasi terkait cuti serta mempermudah dalam proses pengajuan cuti yang akan dilakukan oleh setiap karyawan. Perancangan ini akan dibangun menggunakan DFD (Data Flow Diagram), ERD (Entity Relationship Diagram), konseptual database, struktur table dan desain interface.","author":[{"dropping-particle":"","family":"Saryanti","given":"I Gusti Ayu Desi","non-dropping-particle":"","parse-names":false,"suffix":""}],"container-title":"Prosiding SINTAK","id":"ITEM-1","issued":{"date-parts":[["2018"]]},"page":"374-381","title":"Perancangan Sistem Informasi Cuti Karyawan Berbasis Website Menggunakan Framework Laravel","type":"article-journal"},"uris":["http://www.mendeley.com/documents/?uuid=b4f9e775-09f3-40b5-a57a-aac7c0250c16"]}],"mendeley":{"formattedCitation":"[2]","plainTextFormattedCitation":"[2]","previouslyFormattedCitation":"[2]"},"properties":{"noteIndex":0},"schema":"https://github.com/citation-style-language/schema/raw/master/csl-citation.json"}</w:instrText>
+        <w:instrText>ADDIN CSL_CITATION {"citationItems":[{"id":"ITEM-1","itemData":{"ISBN":"9786028557207","abstract":"ABSTRAK Proses dan prosedur pengelolaan cuti karyawan sebagian besar perusahaan masih menggunakan cara manual. Dari proses pengajuan cuti, informasi sisa cuti dan persetujuan pengajuan cuti masih dilakukan berdasarkan pengisian data menggunakan kertas atau kartu yang ada pada masing-masing perusahaan. Hal ini biasanya mengakibatkan proses pengajuan cuti yang cukup lama dan panjang sehingga karyawan tidak dapat menggunakan manajemen waktu dengan baik. pada penelitian ini akan dibangun suatu perancangan sistem informasi cuti karyawan berbasis website menggunakan framework laravel. Harapannya setelah sistem ini selesai dibangun karyawan akan lebih mudah dalam mencari segala informasi terkait cuti serta mempermudah dalam proses pengajuan cuti yang akan dilakukan oleh setiap karyawan. Perancangan ini akan dibangun menggunakan DFD (Data Flow Diagram), ERD (Entity Relationship Diagram), konseptual database, struktur table dan desain interface.","author":[{"dropping-particle":"","family":"Saryanti","given":"I Gusti Ayu Desi","non-dropping-particle":"","parse-names":false,"suffix":""}],"container-title":"Prosiding SINTAK","id":"ITEM-1","issued":{"date-parts":[["2018"]]},"page":"374-381","title":"Perancangan Sistem Informasi Cuti Karyawan Berbasis Website Menggunakan Framework Laravel","type":"article-journal"},"uris":["http://www.mendeley.com/documents/?uuid=b4f9e775-09f3-40b5-a57a-aac7c0250c16"]}],"mendeley":{"formattedCitation":"[4]","plainTextFormattedCitation":"[4]","previouslyFormattedCitation":"[4]"},"properties":{"noteIndex":0},"schema":"https://github.com/citation-style-language/schema/raw/master/csl-citation.json"}</w:instrText>
       </w:r>
       <w:r>
         <w:rPr>
@@ -628,7 +1027,7 @@
           <w:sz w:val="24"/>
           <w:szCs w:val="24"/>
         </w:rPr>
-        <w:t>[2]</w:t>
+        <w:t>[4]</w:t>
       </w:r>
       <w:r>
         <w:rPr>
@@ -663,13 +1062,12 @@
       <w:pPr>
         <w:pStyle w:val="ListParagraph"/>
         <w:spacing w:line="360" w:lineRule="auto"/>
+        <w:ind w:firstLine="720"/>
         <w:jc w:val="both"/>
         <w:rPr>
           <w:rFonts w:ascii="Times New Roman" w:hAnsi="Times New Roman" w:cs="Times New Roman"/>
-          <w:b/>
-          <w:bCs/>
-          <w:sz w:val="28"/>
-          <w:szCs w:val="28"/>
+          <w:sz w:val="24"/>
+          <w:szCs w:val="24"/>
         </w:rPr>
       </w:pPr>
       <w:r>
@@ -712,7 +1110,7 @@
           <w:sz w:val="24"/>
           <w:szCs w:val="24"/>
         </w:rPr>
-        <w:instrText>ADDIN CSL_CITATION {"citationItems":[{"id":"ITEM-1","itemData":{"abstract":"Pemilihan metode pembelajaran yang sempurna pada upaya mempertinggi motivasi belajar murid sangatlah penting. Pembelajaran dalam kelas online memfasilitasi taraf pembelajaran yang lebih tinggi dan lebih baik dalam aspek pemikiran inovatif dan berpikir kritis. Akan tetapi, pembelajaran online juga tidak selalu dapat memastikan bahwa siswa akan tetap aktif dalam menyelesaikan pembelajarannya. Presentase penggunaan internet pada masyarakat Indonesia, menunjukkan","author":[{"dropping-particle":"","family":"Rahmatika","given":"Anjumi Kholifatu","non-dropping-particle":"","parse-names":false,"suffix":""},{"dropping-particle":"","family":"Pradana","given":"Fajar","non-dropping-particle":"","parse-names":false,"suffix":""},{"dropping-particle":"","family":"Bachtiar","given":"Fitra Abdurrachman","non-dropping-particle":"","parse-names":false,"suffix":""}],"container-title":"Jurnal Pengembangan Teknologi Informasi dan Ilmu Komputer","id":"ITEM-1","issue":"8 Agustus","issued":{"date-parts":[["2020"]]},"page":"2655-2663","title":"Pengembangan Sistem Pembelajaran HTML dan CSS dengan Konsep Gamification berbasis Web","type":"article-journal","volume":"4"},"uris":["http://www.mendeley.com/documents/?uuid=33328e51-0f8f-45e5-9a4d-b0fbfa12e255"]}],"mendeley":{"formattedCitation":"[3]","plainTextFormattedCitation":"[3]","previouslyFormattedCitation":"[3]"},"properties":{"noteIndex":0},"schema":"https://github.com/citation-style-language/schema/raw/master/csl-citation.json"}</w:instrText>
+        <w:instrText>ADDIN CSL_CITATION {"citationItems":[{"id":"ITEM-1","itemData":{"abstract":"Pemilihan metode pembelajaran yang sempurna pada upaya mempertinggi motivasi belajar murid sangatlah penting. Pembelajaran dalam kelas online memfasilitasi taraf pembelajaran yang lebih tinggi dan lebih baik dalam aspek pemikiran inovatif dan berpikir kritis. Akan tetapi, pembelajaran online juga tidak selalu dapat memastikan bahwa siswa akan tetap aktif dalam menyelesaikan pembelajarannya. Presentase penggunaan internet pada masyarakat Indonesia, menunjukkan","author":[{"dropping-particle":"","family":"Rahmatika","given":"Anjumi Kholifatu","non-dropping-particle":"","parse-names":false,"suffix":""},{"dropping-particle":"","family":"Pradana","given":"Fajar","non-dropping-particle":"","parse-names":false,"suffix":""},{"dropping-particle":"","family":"Bachtiar","given":"Fitra Abdurrachman","non-dropping-particle":"","parse-names":false,"suffix":""}],"container-title":"Jurnal Pengembangan Teknologi Informasi dan Ilmu Komputer","id":"ITEM-1","issue":"8 Agustus","issued":{"date-parts":[["2020"]]},"page":"2655-2663","title":"Pengembangan Sistem Pembelajaran HTML dan CSS dengan Konsep Gamification berbasis Web","type":"article-journal","volume":"4"},"uris":["http://www.mendeley.com/documents/?uuid=33328e51-0f8f-45e5-9a4d-b0fbfa12e255"]}],"mendeley":{"formattedCitation":"[5]","plainTextFormattedCitation":"[5]","previouslyFormattedCitation":"[5]"},"properties":{"noteIndex":0},"schema":"https://github.com/citation-style-language/schema/raw/master/csl-citation.json"}</w:instrText>
       </w:r>
       <w:r>
         <w:rPr>
@@ -729,7 +1127,7 @@
           <w:sz w:val="24"/>
           <w:szCs w:val="24"/>
         </w:rPr>
-        <w:t>[3]</w:t>
+        <w:t>[5]</w:t>
       </w:r>
       <w:r>
         <w:rPr>
@@ -763,16 +1161,7 @@
           <w:sz w:val="24"/>
           <w:szCs w:val="24"/>
         </w:rPr>
-        <w:t xml:space="preserve">. Hal ini </w:t>
-      </w:r>
-      <w:r>
-        <w:rPr>
-          <w:rFonts w:ascii="Times New Roman" w:hAnsi="Times New Roman" w:cs="Times New Roman"/>
-          <w:sz w:val="24"/>
-          <w:szCs w:val="24"/>
-        </w:rPr>
-        <w:lastRenderedPageBreak/>
-        <w:t xml:space="preserve">dibutuhkan framework CSS yaitu </w:t>
+        <w:t xml:space="preserve">. Hal ini dibutuhkan framework CSS yaitu </w:t>
       </w:r>
       <w:r>
         <w:rPr>
@@ -790,7 +1179,16 @@
           <w:sz w:val="24"/>
           <w:szCs w:val="24"/>
         </w:rPr>
-        <w:t>yang merupakan library yang digunakan untuk membuat website responsive secara cepat , pengerjaan efektif , mudah , dan gratis dipakai untuk semua kalangan</w:t>
+        <w:t xml:space="preserve">yang merupakan library yang digunakan </w:t>
+      </w:r>
+      <w:r>
+        <w:rPr>
+          <w:rFonts w:ascii="Times New Roman" w:hAnsi="Times New Roman" w:cs="Times New Roman"/>
+          <w:sz w:val="24"/>
+          <w:szCs w:val="24"/>
+        </w:rPr>
+        <w:lastRenderedPageBreak/>
+        <w:t>untuk membuat website responsive secara cepat , pengerjaan efektif , mudah , dan gratis dipakai untuk semua kalangan</w:t>
       </w:r>
       <w:r>
         <w:rPr>
@@ -806,7 +1204,7 @@
           <w:sz w:val="24"/>
           <w:szCs w:val="24"/>
         </w:rPr>
-        <w:instrText>ADDIN CSL_CITATION {"citationItems":[{"id":"ITEM-1","itemData":{"DOI":"10.36085/jsai.v2i1.166","ISSN":"2614-3062","abstract":"Abstract─ Kampung Bali is a public health Agencies engaged in public health services. Kampung Bali clinics still doing service to patients by manual search data such as patient data, patient pengelolahan, the recording of the examination of the patients still using the form, the management report data checks and drug data still using manual bookkeeping. Patient data storage media using the media of paper resulting in a data search is done by searching the archives can be time-consuming and still done manually by means of merekap patient data via the archives that can be time-consuming additionally vulnerable with errors. To support system development method of service Puskemas author using the method waterfall on system development, implementation of algorithms for data search system on Sequiential Searchin patients, and use the display Boostrap. Abstrak─ Puskesmas Kampung Bali merupakan suatu Instansi yang bergerak dibidang pelayanan kesehatan masyarakat. Puskesmas Kampung Bali masih melakukan pelayanan terhadap pasien dengan cara manual seperti pencarian data pasien, pengelolahan data pasien, pencatatan pemeriksaan pasien masih menggunakan formulir, pengelolaan laporan data pemeriksaan dan data obat yang masih menggunakan pembukuan manual. Media penyimpanan data pasien menggunakan media kertas sehingga mengakibatkan pencarian data dilakukan dengan cara menelusuri arsip-arsip yang dapat menyita waktu dan masih dikerjakan secara manual dengan cara merekap data-data pasien melaui arsip-arsip yang dapat menyita waktu selain itu rentan dengan kesalahan. Untuk mendukung metode pengembangan sistem pelayanan Puskemas penulis menggunakan metode waterfall pada pengembangan sistem,  implementasi Algoritma Sequiential Searching pada sistem pencarian data pasien, dan menggunakan tampilan Boostrap. Keyword: Sistem Pelayanan, Puskemas, Sequential, Boostrap","author":[{"dropping-particle":"","family":"Utami","given":"Marissa","non-dropping-particle":"","parse-names":false,"suffix":""},{"dropping-particle":"","family":"Apridiansyah","given":"Yovi","non-dropping-particle":"","parse-names":false,"suffix":""}],"container-title":"JSAI (Journal Scientific and Applied Informatics)","id":"ITEM-1","issue":"1","issued":{"date-parts":[["2019"]]},"page":"81-86","title":"Implementasi Algoritma Sequential Searching Pada Sistem Pelayanan Puskesmas Menggunakan Bootstrap (Studi Kasus Puskesmas Kampung Bali Bengkulu)","type":"article-journal","volume":"2"},"uris":["http://www.mendeley.com/documents/?uuid=f32987a4-ee3a-4847-8ffd-50ea288d5567"]}],"mendeley":{"formattedCitation":"[4]","plainTextFormattedCitation":"[4]"},"properties":{"noteIndex":0},"schema":"https://github.com/citation-style-language/schema/raw/master/csl-citation.json"}</w:instrText>
+        <w:instrText>ADDIN CSL_CITATION {"citationItems":[{"id":"ITEM-1","itemData":{"DOI":"10.36085/jsai.v2i1.166","ISSN":"2614-3062","abstract":"Abstract─ Kampung Bali is a public health Agencies engaged in public health services. Kampung Bali clinics still doing service to patients by manual search data such as patient data, patient pengelolahan, the recording of the examination of the patients still using the form, the management report data checks and drug data still using manual bookkeeping. Patient data storage media using the media of paper resulting in a data search is done by searching the archives can be time-consuming and still done manually by means of merekap patient data via the archives that can be time-consuming additionally vulnerable with errors. To support system development method of service Puskemas author using the method waterfall on system development, implementation of algorithms for data search system on Sequiential Searchin patients, and use the display Boostrap. Abstrak─ Puskesmas Kampung Bali merupakan suatu Instansi yang bergerak dibidang pelayanan kesehatan masyarakat. Puskesmas Kampung Bali masih melakukan pelayanan terhadap pasien dengan cara manual seperti pencarian data pasien, pengelolahan data pasien, pencatatan pemeriksaan pasien masih menggunakan formulir, pengelolaan laporan data pemeriksaan dan data obat yang masih menggunakan pembukuan manual. Media penyimpanan data pasien menggunakan media kertas sehingga mengakibatkan pencarian data dilakukan dengan cara menelusuri arsip-arsip yang dapat menyita waktu dan masih dikerjakan secara manual dengan cara merekap data-data pasien melaui arsip-arsip yang dapat menyita waktu selain itu rentan dengan kesalahan. Untuk mendukung metode pengembangan sistem pelayanan Puskemas penulis menggunakan metode waterfall pada pengembangan sistem,  implementasi Algoritma Sequiential Searching pada sistem pencarian data pasien, dan menggunakan tampilan Boostrap. Keyword: Sistem Pelayanan, Puskemas, Sequential, Boostrap","author":[{"dropping-particle":"","family":"Utami","given":"Marissa","non-dropping-particle":"","parse-names":false,"suffix":""},{"dropping-particle":"","family":"Apridiansyah","given":"Yovi","non-dropping-particle":"","parse-names":false,"suffix":""}],"container-title":"JSAI (Journal Scientific and Applied Informatics)","id":"ITEM-1","issue":"1","issued":{"date-parts":[["2019"]]},"page":"81-86","title":"Implementasi Algoritma Sequential Searching Pada Sistem Pelayanan Puskesmas Menggunakan Bootstrap (Studi Kasus Puskesmas Kampung Bali Bengkulu)","type":"article-journal","volume":"2"},"uris":["http://www.mendeley.com/documents/?uuid=f32987a4-ee3a-4847-8ffd-50ea288d5567"]}],"mendeley":{"formattedCitation":"[6]","plainTextFormattedCitation":"[6]","previouslyFormattedCitation":"[6]"},"properties":{"noteIndex":0},"schema":"https://github.com/citation-style-language/schema/raw/master/csl-citation.json"}</w:instrText>
       </w:r>
       <w:r>
         <w:rPr>
@@ -823,7 +1221,7 @@
           <w:sz w:val="24"/>
           <w:szCs w:val="24"/>
         </w:rPr>
-        <w:t>[4]</w:t>
+        <w:t>[6]</w:t>
       </w:r>
       <w:r>
         <w:rPr>
@@ -832,21 +1230,211 @@
           <w:szCs w:val="24"/>
         </w:rPr>
         <w:fldChar w:fldCharType="end"/>
+      </w:r>
+      <w:r>
+        <w:rPr>
+          <w:rFonts w:ascii="Times New Roman" w:hAnsi="Times New Roman" w:cs="Times New Roman"/>
+          <w:sz w:val="24"/>
+          <w:szCs w:val="24"/>
+        </w:rPr>
+        <w:t xml:space="preserve"> </w:t>
       </w:r>
     </w:p>
     <w:p>
       <w:pPr>
         <w:pStyle w:val="ListParagraph"/>
         <w:spacing w:line="360" w:lineRule="auto"/>
+        <w:ind w:firstLine="720"/>
         <w:jc w:val="both"/>
         <w:rPr>
           <w:rFonts w:ascii="Times New Roman" w:hAnsi="Times New Roman" w:cs="Times New Roman"/>
-          <w:b/>
-          <w:bCs/>
-          <w:sz w:val="28"/>
-          <w:szCs w:val="28"/>
-        </w:rPr>
-      </w:pPr>
+          <w:sz w:val="24"/>
+          <w:szCs w:val="24"/>
+        </w:rPr>
+      </w:pPr>
+    </w:p>
+    <w:p>
+      <w:pPr>
+        <w:pStyle w:val="ListParagraph"/>
+        <w:spacing w:line="360" w:lineRule="auto"/>
+        <w:ind w:firstLine="720"/>
+        <w:jc w:val="both"/>
+        <w:rPr>
+          <w:rFonts w:ascii="Times New Roman" w:hAnsi="Times New Roman" w:cs="Times New Roman"/>
+          <w:sz w:val="24"/>
+          <w:szCs w:val="24"/>
+        </w:rPr>
+      </w:pPr>
+      <w:r>
+        <w:rPr>
+          <w:rFonts w:ascii="Times New Roman" w:hAnsi="Times New Roman" w:cs="Times New Roman"/>
+          <w:sz w:val="24"/>
+          <w:szCs w:val="24"/>
+        </w:rPr>
+        <w:t xml:space="preserve">Aplikasi Website E-commerce membutuhkan suatu database untuk menampung atau menyimpan data dengan cara merencanakan dan merancang menggunakan Entity Relationship Diagram ( ERD ) atau didefinisikan model data diagram hubungan entitas yang dibuat berdasarkan anggapan bahwa dunia nyata terdiri dari atas objek objek yang disebut entitas serta hubungan , Entitas itu sendiri merupakan objek dunia nyata dapat dibedakan untuk satu dengan yang lain untuk pemanfaatan pada aplikasi e-commerce ,Entitas disimbolkan dengan persegi Panjang , Entity Relationship Diagram juga mempunyai atribut dan relasi , Atribut suatu kompnen yang mendeskripsikan entitas , atribut disimbolkan dengan bentuk elips , dan Relasi hubungan antara beberapa entitas , relasi disimbolkan dengan bentuk belah ketupat , penjelasan tadi adalah diagram </w:t>
+      </w:r>
+      <w:r>
+        <w:rPr>
+          <w:rFonts w:ascii="Times New Roman" w:hAnsi="Times New Roman" w:cs="Times New Roman"/>
+          <w:sz w:val="24"/>
+          <w:szCs w:val="24"/>
+        </w:rPr>
+        <w:t>hubungan antara entitas satu dengan yang lain atau saling berhubungan  ,dengan adanya Entity Relationship Diagram untuk membuat dan perencanakan susunan database akan menjadi lebih mudah , Perencanaan database untuk perbaikan sistem informasi dengan menggunakan software MYSQL (My Structured Query Language)</w:t>
+      </w:r>
+      <w:r>
+        <w:rPr>
+          <w:rFonts w:ascii="Times New Roman" w:hAnsi="Times New Roman" w:cs="Times New Roman"/>
+          <w:sz w:val="24"/>
+          <w:szCs w:val="24"/>
+        </w:rPr>
+        <w:t xml:space="preserve"> </w:t>
+      </w:r>
+      <w:r>
+        <w:rPr>
+          <w:rFonts w:ascii="Times New Roman" w:hAnsi="Times New Roman" w:cs="Times New Roman"/>
+          <w:sz w:val="24"/>
+          <w:szCs w:val="24"/>
+        </w:rPr>
+        <w:fldChar w:fldCharType="begin" w:fldLock="1"/>
+      </w:r>
+      <w:r>
+        <w:rPr>
+          <w:rFonts w:ascii="Times New Roman" w:hAnsi="Times New Roman" w:cs="Times New Roman"/>
+          <w:sz w:val="24"/>
+          <w:szCs w:val="24"/>
+        </w:rPr>
+        <w:instrText>ADDIN CSL_CITATION {"citationItems":[{"id":"ITEM-1","itemData":{"DOI":"10.35194/jmtsi.v2i1.274","ISSN":"2581-0529","abstract":"Abstract— The existence of inventory in business activities cannot be avoided. One of the main causes is that products cannot be obtained instantly, but it takes times to get. Lack of good information design and lack of communications led to the delivery of raw materials documents in warehouses often hampered because the system manually logs. It became necessary to design new information systems to facilitate all these activities.Warehousing information system is a system that has been computerized with the database. The research phase begins with an analysis of the current system of warehousing conditions. The goal is to identify the needs of the warehousing system. The next stage is system design. The design phase includes Flowmap, Context Diagram, Data Flow Diagram, Entity Relationship Diagram, and database design using software package xampp and MySQL. The database there are six tables namely, data tables of goods, purchase of goods, delivery of goods, purchasing, suppliers and production tables that have been integrated with all the parts in the company. The result is efficient working time and facilitate the user in input or obtain the required data. Non-functional needs should also be available. The need is minimal computer Dual core with minimal windows operating system 2000 with software package xampp, microsoft acsses, mozila firefox and printer and need to be carried out researcher use technology RFId. Keywords: Warehousing; database; information Systems.","author":[{"dropping-particle":"","family":"Bagir","given":"Haidar","non-dropping-particle":"","parse-names":false,"suffix":""},{"dropping-particle":"","family":"Putro","given":"Bramantiyo Eko","non-dropping-particle":"","parse-names":false,"suffix":""}],"container-title":"Jurnal Media Teknik dan Sistem Industri","id":"ITEM-1","issue":"1","issued":{"date-parts":[["2018"]]},"page":"30","title":"Analisis Perancangan Sistem Informasi Pergudangan di CV. Karya Nugraha","type":"article-journal","volume":"2"},"uris":["http://www.mendeley.com/documents/?uuid=ba80f5ae-9056-41ae-9bd1-3bbeaf5eb5e5"]}],"mendeley":{"formattedCitation":"[7]","plainTextFormattedCitation":"[7]","previouslyFormattedCitation":"[7]"},"properties":{"noteIndex":0},"schema":"https://github.com/citation-style-language/schema/raw/master/csl-citation.json"}</w:instrText>
+      </w:r>
+      <w:r>
+        <w:rPr>
+          <w:rFonts w:ascii="Times New Roman" w:hAnsi="Times New Roman" w:cs="Times New Roman"/>
+          <w:sz w:val="24"/>
+          <w:szCs w:val="24"/>
+        </w:rPr>
+        <w:fldChar w:fldCharType="separate"/>
+      </w:r>
+      <w:r>
+        <w:rPr>
+          <w:rFonts w:ascii="Times New Roman" w:hAnsi="Times New Roman" w:cs="Times New Roman"/>
+          <w:noProof/>
+          <w:sz w:val="24"/>
+          <w:szCs w:val="24"/>
+        </w:rPr>
+        <w:t>[7]</w:t>
+      </w:r>
+      <w:r>
+        <w:rPr>
+          <w:rFonts w:ascii="Times New Roman" w:hAnsi="Times New Roman" w:cs="Times New Roman"/>
+          <w:sz w:val="24"/>
+          <w:szCs w:val="24"/>
+        </w:rPr>
+        <w:fldChar w:fldCharType="end"/>
+      </w:r>
+      <w:r>
+        <w:rPr>
+          <w:rFonts w:ascii="Times New Roman" w:hAnsi="Times New Roman" w:cs="Times New Roman"/>
+          <w:sz w:val="24"/>
+          <w:szCs w:val="24"/>
+        </w:rPr>
+        <w:t>,</w:t>
+      </w:r>
+      <w:r>
+        <w:rPr>
+          <w:rFonts w:ascii="Times New Roman" w:hAnsi="Times New Roman" w:cs="Times New Roman"/>
+          <w:sz w:val="24"/>
+          <w:szCs w:val="24"/>
+        </w:rPr>
+        <w:t>definisi MYSQL itu sendiri yaitu</w:t>
+      </w:r>
+      <w:r>
+        <w:rPr>
+          <w:rFonts w:ascii="Times New Roman" w:hAnsi="Times New Roman" w:cs="Times New Roman"/>
+          <w:sz w:val="24"/>
+          <w:szCs w:val="24"/>
+        </w:rPr>
+        <w:t xml:space="preserve"> sebuah perangkat lunak sistem manajemen basis data SQL atau database managemen sistem yang multithread , multi-uuser , dan</w:t>
+      </w:r>
+      <w:r>
+        <w:rPr>
+          <w:rFonts w:ascii="Times New Roman" w:hAnsi="Times New Roman" w:cs="Times New Roman"/>
+          <w:sz w:val="24"/>
+          <w:szCs w:val="24"/>
+        </w:rPr>
+        <w:t xml:space="preserve"> mengolah database dengan efektif , MYSQL bisa menampung data dengan jumlah yang sangat banyak dan dapat di akses oleh banyak pengguna karena MYSQL adalah software gratis ,</w:t>
+      </w:r>
+      <w:r>
+        <w:rPr>
+          <w:rFonts w:ascii="Times New Roman" w:hAnsi="Times New Roman" w:cs="Times New Roman"/>
+          <w:sz w:val="24"/>
+          <w:szCs w:val="24"/>
+        </w:rPr>
+        <w:t xml:space="preserve"> Fungsi mysql itu sendiri bisa melakukan integrasi dengan Bahasa pemograman lain salah satunya Bahasa Php dan framework php yaitu Laravel </w:t>
+      </w:r>
+      <w:r>
+        <w:rPr>
+          <w:rFonts w:ascii="Times New Roman" w:hAnsi="Times New Roman" w:cs="Times New Roman"/>
+          <w:sz w:val="24"/>
+          <w:szCs w:val="24"/>
+        </w:rPr>
+        <w:t>, dan RAM yang dibutuhkan tidak begitu besar</w:t>
+      </w:r>
+      <w:r>
+        <w:rPr>
+          <w:rFonts w:ascii="Times New Roman" w:hAnsi="Times New Roman" w:cs="Times New Roman"/>
+          <w:sz w:val="24"/>
+          <w:szCs w:val="24"/>
+        </w:rPr>
+        <w:t xml:space="preserve"> dan dapat melakukan proses secara sinkron atau bersamaan , tetapi pada database MYSQL itu sendiri dibutuhkan server untuk mengakses yaitu menggunakan XAMPP atau X , apache , MYSQL , PHP dan Perl , yang dimana perangkat ini menggabungkan ttiga aplikasi dalam satu paket , untuk mengerjakan XAMPP ini sangatlah mudah sampai dengan cara melakukan konfigurasi dan instalasi , Software ini adalah tools yang mendukung banyak sistem operasi yang merupakan kompilasi dari beberapa program </w:t>
+      </w:r>
+      <w:r>
+        <w:rPr>
+          <w:rFonts w:ascii="Times New Roman" w:hAnsi="Times New Roman" w:cs="Times New Roman"/>
+          <w:sz w:val="24"/>
+          <w:szCs w:val="24"/>
+        </w:rPr>
+        <w:fldChar w:fldCharType="begin" w:fldLock="1"/>
+      </w:r>
+      <w:r>
+        <w:rPr>
+          <w:rFonts w:ascii="Times New Roman" w:hAnsi="Times New Roman" w:cs="Times New Roman"/>
+          <w:sz w:val="24"/>
+          <w:szCs w:val="24"/>
+        </w:rPr>
+        <w:instrText>ADDIN CSL_CITATION {"citationItems":[{"id":"ITEM-1","itemData":{"DOI":"10.34010/aisthebest.v4i1.1830","ISSN":"2252-9853","abstract":"The purpose of this research is to find out the accounting information system of merchandise inventory used by Toserba Selamat. Toserba Selamat itself stands in retail. Retail is an activity involved in selling goods or services directly to consumers for personal use. This research method uses descriptive by looking for research related theories about the system of accounting information on merchandise inventory. Data collection used is observation and interview. The type of data used is quantitative data. The results of this study are expected to be able to find out information about merchandise inventory accounting information systems. The design of the merchandise inventory accounting information system uses the method of developing the Dynamic System Development Method system with 3 main stages (before the project, project life cycle and after the project) and 5 sub stages (feasibility studies, business studies, looping models, repetition of design and manufacture and application). The discussion of design research on inventory inventory accounting information systems is expected to facilitate convenience stores in making inventory reports and financial reports.","author":[{"dropping-particle":"","family":"Rahmasari","given":"Tiara","non-dropping-particle":"","parse-names":false,"suffix":""}],"container-title":"is The Best Accounting Information Systems and Information Technology Business Enterprise this is link for OJS us","id":"ITEM-1","issue":"1","issued":{"date-parts":[["2019"]]},"page":"411-425","title":"Perancangan Sistem Informasi Akuntansi Persediaan Barang Dagang Pada Toserba Selamat Menggunakan Php Dan Mysql","type":"article-journal","volume":"4"},"uris":["http://www.mendeley.com/documents/?uuid=c8fc5e1d-1345-433f-9301-e43b704a3c15"]}],"mendeley":{"formattedCitation":"[8]","plainTextFormattedCitation":"[8]"},"properties":{"noteIndex":0},"schema":"https://github.com/citation-style-language/schema/raw/master/csl-citation.json"}</w:instrText>
+      </w:r>
+      <w:r>
+        <w:rPr>
+          <w:rFonts w:ascii="Times New Roman" w:hAnsi="Times New Roman" w:cs="Times New Roman"/>
+          <w:sz w:val="24"/>
+          <w:szCs w:val="24"/>
+        </w:rPr>
+        <w:fldChar w:fldCharType="separate"/>
+      </w:r>
+      <w:r>
+        <w:rPr>
+          <w:rFonts w:ascii="Times New Roman" w:hAnsi="Times New Roman" w:cs="Times New Roman"/>
+          <w:noProof/>
+          <w:sz w:val="24"/>
+          <w:szCs w:val="24"/>
+        </w:rPr>
+        <w:t>[8]</w:t>
+      </w:r>
+      <w:r>
+        <w:rPr>
+          <w:rFonts w:ascii="Times New Roman" w:hAnsi="Times New Roman" w:cs="Times New Roman"/>
+          <w:sz w:val="24"/>
+          <w:szCs w:val="24"/>
+        </w:rPr>
+        <w:fldChar w:fldCharType="end"/>
+      </w:r>
+      <w:r>
+        <w:rPr>
+          <w:rFonts w:ascii="Times New Roman" w:hAnsi="Times New Roman" w:cs="Times New Roman"/>
+          <w:sz w:val="24"/>
+          <w:szCs w:val="24"/>
+        </w:rPr>
+        <w:t>. Untuk itu semua membutuhkan adanya tempat untuk mengedit sesuatu yaitu text editor ,text editor yaitu</w:t>
+      </w:r>
     </w:p>
     <w:p>
       <w:pPr>
@@ -880,6 +1468,7 @@
       <w:pPr>
         <w:pStyle w:val="ListParagraph"/>
         <w:spacing w:line="360" w:lineRule="auto"/>
+        <w:ind w:firstLine="720"/>
         <w:jc w:val="both"/>
         <w:rPr>
           <w:rFonts w:ascii="Times New Roman" w:hAnsi="Times New Roman" w:cs="Times New Roman"/>
@@ -913,6 +1502,7 @@
           <w:sz w:val="24"/>
           <w:szCs w:val="24"/>
         </w:rPr>
+        <w:lastRenderedPageBreak/>
         <w:t>Mengidentifikasi</w:t>
       </w:r>
       <w:r>
@@ -1088,6 +1678,7 @@
       <w:pPr>
         <w:pStyle w:val="ListParagraph"/>
         <w:spacing w:line="360" w:lineRule="auto"/>
+        <w:ind w:firstLine="720"/>
         <w:jc w:val="both"/>
         <w:rPr>
           <w:rFonts w:ascii="Times New Roman" w:hAnsi="Times New Roman" w:cs="Times New Roman"/>
@@ -1133,15 +1724,7 @@
           <w:sz w:val="24"/>
           <w:szCs w:val="24"/>
         </w:rPr>
-        <w:t xml:space="preserve"> ini adala</w:t>
-      </w:r>
-      <w:r>
-        <w:rPr>
-          <w:rFonts w:ascii="Times New Roman" w:hAnsi="Times New Roman" w:cs="Times New Roman"/>
-          <w:sz w:val="24"/>
-          <w:szCs w:val="24"/>
-        </w:rPr>
-        <w:t>h :</w:t>
+        <w:t xml:space="preserve"> ini adalah :</w:t>
       </w:r>
     </w:p>
     <w:p>
@@ -1293,7 +1876,6 @@
           <w:sz w:val="24"/>
           <w:szCs w:val="24"/>
         </w:rPr>
-        <w:lastRenderedPageBreak/>
         <w:t>6. Aplikasi web e-commerse ini memakai tools pada front end yaitu css , boostrap , javascript , tools pada back end yaitu Laravel , php , untuk database yaitu Mysql , dan</w:t>
       </w:r>
       <w:r>
@@ -1350,6 +1932,7 @@
           <w:sz w:val="24"/>
           <w:szCs w:val="24"/>
         </w:rPr>
+        <w:lastRenderedPageBreak/>
         <w:t>8. membuat history pengiriman agar pembeli atau konsumen bisa tahu produk yang dibeli berada di kota mana</w:t>
       </w:r>
     </w:p>
@@ -1385,6 +1968,7 @@
       <w:pPr>
         <w:pStyle w:val="ListParagraph"/>
         <w:spacing w:line="360" w:lineRule="auto"/>
+        <w:ind w:firstLine="720"/>
         <w:jc w:val="both"/>
         <w:rPr>
           <w:rFonts w:ascii="Times New Roman" w:hAnsi="Times New Roman" w:cs="Times New Roman"/>
@@ -1514,15 +2098,7 @@
           <w:sz w:val="24"/>
           <w:szCs w:val="24"/>
         </w:rPr>
-        <w:t xml:space="preserve">3. </w:t>
-      </w:r>
-      <w:r>
-        <w:rPr>
-          <w:rFonts w:ascii="Times New Roman" w:hAnsi="Times New Roman" w:cs="Times New Roman"/>
-          <w:sz w:val="24"/>
-          <w:szCs w:val="24"/>
-        </w:rPr>
-        <w:t>mengimplementasikan system informasi dari aplikasi e-commerse memasarkan produk dan sarana bisnis sebagai system penjualan online</w:t>
+        <w:t>3. mengimplementasikan system informasi dari aplikasi e-commerse memasarkan produk dan sarana bisnis sebagai system penjualan online</w:t>
       </w:r>
     </w:p>
     <w:p>
@@ -1904,7 +2480,7 @@
           <w:szCs w:val="24"/>
         </w:rPr>
         <w:tab/>
-        <w:t xml:space="preserve">I. G. A. D. Saryanti, “Perancangan Sistem Informasi Cuti Karyawan Berbasis Website Menggunakan Framework Laravel,” </w:t>
+        <w:t xml:space="preserve">A. R. Fadillah and L. Fajarita, “Perancangan Dan Pembangunan Aplikasi E-Commerce Berbasis Web Untuk Meningkatkan Penjualan Pada Toko Jaket Kulit Naufal,” </w:t>
       </w:r>
       <w:r>
         <w:rPr>
@@ -1915,16 +2491,16 @@
           <w:sz w:val="28"/>
           <w:szCs w:val="24"/>
         </w:rPr>
-        <w:t>Pros. SINTAK</w:t>
-      </w:r>
-      <w:r>
-        <w:rPr>
-          <w:rFonts w:ascii="Times New Roman" w:hAnsi="Times New Roman" w:cs="Times New Roman"/>
-          <w:noProof/>
-          <w:sz w:val="28"/>
-          <w:szCs w:val="24"/>
-        </w:rPr>
-        <w:t>, pp. 374–381, 2018.</w:t>
+        <w:t>IDEALIS  Indones. J. Inf. Syst.</w:t>
+      </w:r>
+      <w:r>
+        <w:rPr>
+          <w:rFonts w:ascii="Times New Roman" w:hAnsi="Times New Roman" w:cs="Times New Roman"/>
+          <w:noProof/>
+          <w:sz w:val="28"/>
+          <w:szCs w:val="24"/>
+        </w:rPr>
+        <w:t>, vol. 3, no. 1, pp. 85–91, 2020, doi: 10.36080/idealis.v3i1.1568.</w:t>
       </w:r>
     </w:p>
     <w:p>
@@ -1959,7 +2535,7 @@
           <w:szCs w:val="24"/>
         </w:rPr>
         <w:tab/>
-        <w:t xml:space="preserve">A. K. Rahmatika, F. Pradana, and F. A. Bachtiar, “Pengembangan Sistem Pembelajaran HTML dan CSS dengan Konsep Gamification berbasis Web,” </w:t>
+        <w:t xml:space="preserve">E. Tiara, X. Sika, and J. Devitra, “Perancangan Sistem Informasi E-Commerce Pada Butik Rumah Warna Jambi,” </w:t>
       </w:r>
       <w:r>
         <w:rPr>
@@ -1970,16 +2546,16 @@
           <w:sz w:val="28"/>
           <w:szCs w:val="24"/>
         </w:rPr>
-        <w:t>J. Pengemb. Teknol. Inf. dan Ilmu Komput.</w:t>
-      </w:r>
-      <w:r>
-        <w:rPr>
-          <w:rFonts w:ascii="Times New Roman" w:hAnsi="Times New Roman" w:cs="Times New Roman"/>
-          <w:noProof/>
-          <w:sz w:val="28"/>
-          <w:szCs w:val="24"/>
-        </w:rPr>
-        <w:t>, vol. 4, no. 8 Agustus, pp. 2655–2663, 2020.</w:t>
+        <w:t>J. Ilm. Mhs. Sist. Informas</w:t>
+      </w:r>
+      <w:r>
+        <w:rPr>
+          <w:rFonts w:ascii="Times New Roman" w:hAnsi="Times New Roman" w:cs="Times New Roman"/>
+          <w:noProof/>
+          <w:sz w:val="28"/>
+          <w:szCs w:val="24"/>
+        </w:rPr>
+        <w:t>, vol. 1, no. 4, pp. 331–348, 2019, [Online]. Available: http://ejournal.stikom-db.ac.id/index.php/jimsi/article/view/780</w:t>
       </w:r>
     </w:p>
     <w:p>
@@ -1994,6 +2570,7 @@
           <w:rFonts w:ascii="Times New Roman" w:hAnsi="Times New Roman" w:cs="Times New Roman"/>
           <w:noProof/>
           <w:sz w:val="28"/>
+          <w:szCs w:val="24"/>
         </w:rPr>
       </w:pPr>
       <w:r>
@@ -2004,6 +2581,116 @@
           <w:szCs w:val="24"/>
         </w:rPr>
         <w:t>[4]</w:t>
+      </w:r>
+      <w:r>
+        <w:rPr>
+          <w:rFonts w:ascii="Times New Roman" w:hAnsi="Times New Roman" w:cs="Times New Roman"/>
+          <w:noProof/>
+          <w:sz w:val="28"/>
+          <w:szCs w:val="24"/>
+        </w:rPr>
+        <w:tab/>
+        <w:t xml:space="preserve">I. G. A. D. Saryanti, “Perancangan Sistem Informasi Cuti Karyawan Berbasis Website Menggunakan Framework Laravel,” </w:t>
+      </w:r>
+      <w:r>
+        <w:rPr>
+          <w:rFonts w:ascii="Times New Roman" w:hAnsi="Times New Roman" w:cs="Times New Roman"/>
+          <w:i/>
+          <w:iCs/>
+          <w:noProof/>
+          <w:sz w:val="28"/>
+          <w:szCs w:val="24"/>
+        </w:rPr>
+        <w:t>Pros. SINTAK</w:t>
+      </w:r>
+      <w:r>
+        <w:rPr>
+          <w:rFonts w:ascii="Times New Roman" w:hAnsi="Times New Roman" w:cs="Times New Roman"/>
+          <w:noProof/>
+          <w:sz w:val="28"/>
+          <w:szCs w:val="24"/>
+        </w:rPr>
+        <w:t>, pp. 374–381, 2018.</w:t>
+      </w:r>
+    </w:p>
+    <w:p>
+      <w:pPr>
+        <w:widowControl w:val="0"/>
+        <w:autoSpaceDE w:val="0"/>
+        <w:autoSpaceDN w:val="0"/>
+        <w:adjustRightInd w:val="0"/>
+        <w:spacing w:line="240" w:lineRule="auto"/>
+        <w:ind w:left="640" w:hanging="640"/>
+        <w:rPr>
+          <w:rFonts w:ascii="Times New Roman" w:hAnsi="Times New Roman" w:cs="Times New Roman"/>
+          <w:noProof/>
+          <w:sz w:val="28"/>
+          <w:szCs w:val="24"/>
+        </w:rPr>
+      </w:pPr>
+      <w:r>
+        <w:rPr>
+          <w:rFonts w:ascii="Times New Roman" w:hAnsi="Times New Roman" w:cs="Times New Roman"/>
+          <w:noProof/>
+          <w:sz w:val="28"/>
+          <w:szCs w:val="24"/>
+        </w:rPr>
+        <w:t>[5]</w:t>
+      </w:r>
+      <w:r>
+        <w:rPr>
+          <w:rFonts w:ascii="Times New Roman" w:hAnsi="Times New Roman" w:cs="Times New Roman"/>
+          <w:noProof/>
+          <w:sz w:val="28"/>
+          <w:szCs w:val="24"/>
+        </w:rPr>
+        <w:tab/>
+        <w:t xml:space="preserve">A. K. Rahmatika, F. Pradana, and F. A. Bachtiar, “Pengembangan Sistem Pembelajaran HTML dan CSS dengan Konsep Gamification berbasis Web,” </w:t>
+      </w:r>
+      <w:r>
+        <w:rPr>
+          <w:rFonts w:ascii="Times New Roman" w:hAnsi="Times New Roman" w:cs="Times New Roman"/>
+          <w:i/>
+          <w:iCs/>
+          <w:noProof/>
+          <w:sz w:val="28"/>
+          <w:szCs w:val="24"/>
+        </w:rPr>
+        <w:t>J. Pengemb. Teknol. Inf. dan Ilmu Komput.</w:t>
+      </w:r>
+      <w:r>
+        <w:rPr>
+          <w:rFonts w:ascii="Times New Roman" w:hAnsi="Times New Roman" w:cs="Times New Roman"/>
+          <w:noProof/>
+          <w:sz w:val="28"/>
+          <w:szCs w:val="24"/>
+        </w:rPr>
+        <w:t>, vol. 4, no. 8 Agustus, pp. 2655–2663, 2020.</w:t>
+      </w:r>
+    </w:p>
+    <w:p>
+      <w:pPr>
+        <w:widowControl w:val="0"/>
+        <w:autoSpaceDE w:val="0"/>
+        <w:autoSpaceDN w:val="0"/>
+        <w:adjustRightInd w:val="0"/>
+        <w:spacing w:line="240" w:lineRule="auto"/>
+        <w:ind w:left="640" w:hanging="640"/>
+        <w:rPr>
+          <w:rFonts w:ascii="Times New Roman" w:hAnsi="Times New Roman" w:cs="Times New Roman"/>
+          <w:noProof/>
+          <w:sz w:val="28"/>
+          <w:szCs w:val="24"/>
+        </w:rPr>
+      </w:pPr>
+      <w:r>
+        <w:rPr>
+          <w:rFonts w:ascii="Times New Roman" w:hAnsi="Times New Roman" w:cs="Times New Roman"/>
+          <w:noProof/>
+          <w:sz w:val="28"/>
+          <w:szCs w:val="24"/>
+        </w:rPr>
+        <w:t>[6]</w:t>
       </w:r>
       <w:r>
         <w:rPr>
@@ -2034,6 +2721,115 @@
           <w:szCs w:val="24"/>
         </w:rPr>
         <w:t>, vol. 2, no. 1, pp. 81–86, 2019, doi: 10.36085/jsai.v2i1.166.</w:t>
+      </w:r>
+    </w:p>
+    <w:p>
+      <w:pPr>
+        <w:widowControl w:val="0"/>
+        <w:autoSpaceDE w:val="0"/>
+        <w:autoSpaceDN w:val="0"/>
+        <w:adjustRightInd w:val="0"/>
+        <w:spacing w:line="240" w:lineRule="auto"/>
+        <w:ind w:left="640" w:hanging="640"/>
+        <w:rPr>
+          <w:rFonts w:ascii="Times New Roman" w:hAnsi="Times New Roman" w:cs="Times New Roman"/>
+          <w:noProof/>
+          <w:sz w:val="28"/>
+          <w:szCs w:val="24"/>
+        </w:rPr>
+      </w:pPr>
+      <w:r>
+        <w:rPr>
+          <w:rFonts w:ascii="Times New Roman" w:hAnsi="Times New Roman" w:cs="Times New Roman"/>
+          <w:noProof/>
+          <w:sz w:val="28"/>
+          <w:szCs w:val="24"/>
+        </w:rPr>
+        <w:t>[7]</w:t>
+      </w:r>
+      <w:r>
+        <w:rPr>
+          <w:rFonts w:ascii="Times New Roman" w:hAnsi="Times New Roman" w:cs="Times New Roman"/>
+          <w:noProof/>
+          <w:sz w:val="28"/>
+          <w:szCs w:val="24"/>
+        </w:rPr>
+        <w:tab/>
+        <w:t xml:space="preserve">H. Bagir and B. E. Putro, “Analisis Perancangan Sistem Informasi Pergudangan di CV. Karya Nugraha,” </w:t>
+      </w:r>
+      <w:r>
+        <w:rPr>
+          <w:rFonts w:ascii="Times New Roman" w:hAnsi="Times New Roman" w:cs="Times New Roman"/>
+          <w:i/>
+          <w:iCs/>
+          <w:noProof/>
+          <w:sz w:val="28"/>
+          <w:szCs w:val="24"/>
+        </w:rPr>
+        <w:t>J. Media Tek. dan Sist. Ind.</w:t>
+      </w:r>
+      <w:r>
+        <w:rPr>
+          <w:rFonts w:ascii="Times New Roman" w:hAnsi="Times New Roman" w:cs="Times New Roman"/>
+          <w:noProof/>
+          <w:sz w:val="28"/>
+          <w:szCs w:val="24"/>
+        </w:rPr>
+        <w:t>, vol. 2, no. 1, p. 30, 2018, doi: 10.35194/jmtsi.v2i1.274.</w:t>
+      </w:r>
+    </w:p>
+    <w:p>
+      <w:pPr>
+        <w:widowControl w:val="0"/>
+        <w:autoSpaceDE w:val="0"/>
+        <w:autoSpaceDN w:val="0"/>
+        <w:adjustRightInd w:val="0"/>
+        <w:spacing w:line="240" w:lineRule="auto"/>
+        <w:ind w:left="640" w:hanging="640"/>
+        <w:rPr>
+          <w:rFonts w:ascii="Times New Roman" w:hAnsi="Times New Roman" w:cs="Times New Roman"/>
+          <w:noProof/>
+          <w:sz w:val="28"/>
+        </w:rPr>
+      </w:pPr>
+      <w:r>
+        <w:rPr>
+          <w:rFonts w:ascii="Times New Roman" w:hAnsi="Times New Roman" w:cs="Times New Roman"/>
+          <w:noProof/>
+          <w:sz w:val="28"/>
+          <w:szCs w:val="24"/>
+        </w:rPr>
+        <w:t>[8]</w:t>
+      </w:r>
+      <w:r>
+        <w:rPr>
+          <w:rFonts w:ascii="Times New Roman" w:hAnsi="Times New Roman" w:cs="Times New Roman"/>
+          <w:noProof/>
+          <w:sz w:val="28"/>
+          <w:szCs w:val="24"/>
+        </w:rPr>
+        <w:tab/>
+        <w:t xml:space="preserve">T. Rahmasari, “Perancangan Sistem Informasi Akuntansi Persediaan Barang Dagang Pada Toserba Selamat Menggunakan Php Dan Mysql,” </w:t>
+      </w:r>
+      <w:r>
+        <w:rPr>
+          <w:rFonts w:ascii="Times New Roman" w:hAnsi="Times New Roman" w:cs="Times New Roman"/>
+          <w:i/>
+          <w:iCs/>
+          <w:noProof/>
+          <w:sz w:val="28"/>
+          <w:szCs w:val="24"/>
+        </w:rPr>
+        <w:t>is Best Account. Inf. Syst. Inf. Technol. Bus. Enterp. this is link OJS us</w:t>
+      </w:r>
+      <w:r>
+        <w:rPr>
+          <w:rFonts w:ascii="Times New Roman" w:hAnsi="Times New Roman" w:cs="Times New Roman"/>
+          <w:noProof/>
+          <w:sz w:val="28"/>
+          <w:szCs w:val="24"/>
+        </w:rPr>
+        <w:t>, vol. 4, no. 1, pp. 411–425, 2019, doi: 10.34010/aisthebest.v4i1.1830.</w:t>
       </w:r>
     </w:p>
     <w:p>

</xml_diff>